<commit_message>
Report generator shiny app
</commit_message>
<xml_diff>
--- a/inst/templates/word/darwinTemplate.docx
+++ b/inst/templates/word/darwinTemplate.docx
@@ -73,10 +73,10 @@
           <w:szCs w:val="24"/>
         </w:rPr>
         <w:drawing>
-          <wp:inline distT="0" distB="0" distL="0" distR="0" wp14:anchorId="315A2000" wp14:editId="698A7963">
+          <wp:inline distT="0" distB="0" distL="0" distR="0" wp14:anchorId="75441B9B" wp14:editId="50E3F1AF">
             <wp:extent cx="3983730" cy="1637818"/>
             <wp:effectExtent l="0" t="0" r="4445" b="635"/>
-            <wp:docPr id="5" name="Picture 5" descr="Darwin EU logo"/>
+            <wp:docPr id="1" name="Picture 5" descr="Darwin EU logo"/>
             <wp:cNvGraphicFramePr>
               <a:graphicFrameLocks xmlns:a="http://schemas.openxmlformats.org/drawingml/2006/main" noChangeAspect="1"/>
             </wp:cNvGraphicFramePr>
@@ -84,7 +84,7 @@
               <a:graphicData uri="http://schemas.openxmlformats.org/drawingml/2006/picture">
                 <pic:pic xmlns:pic="http://schemas.openxmlformats.org/drawingml/2006/picture">
                   <pic:nvPicPr>
-                    <pic:cNvPr id="0" name="Picture 1" descr="Darwin EU logo"/>
+                    <pic:cNvPr id="2" name="Picture 1" descr="Darwin EU logo"/>
                     <pic:cNvPicPr>
                       <a:picLocks noChangeAspect="1" noChangeArrowheads="1"/>
                     </pic:cNvPicPr>
@@ -257,19 +257,12 @@
         <w:br w:type="page"/>
       </w:r>
     </w:p>
-    <w:p>
-      <w:pPr>
-        <w:rPr>
-          <w:rFonts w:asciiTheme="minorHAnsi" w:hAnsiTheme="minorHAnsi" w:cstheme="minorHAnsi"/>
-          <w:sz w:val="22"/>
-          <w:szCs w:val="22"/>
-        </w:rPr>
-      </w:pPr>
-    </w:p>
+    <w:p/>
     <w:sectPr>
       <w:headerReference w:type="default" r:id="rId10"/>
       <w:footerReference w:type="default" r:id="rId11"/>
       <w:footerReference w:type="first" r:id="rId12"/>
+      <w:type w:val="continuous"/>
       <w:pgSz w:w="11907" w:h="16839" w:code="9"/>
       <w:pgMar w:top="1418" w:right="1247" w:bottom="1418" w:left="1247" w:header="284" w:footer="680" w:gutter="0"/>
       <w:cols w:space="720"/>
@@ -295,9 +288,6 @@
         <w:continuationSeparator/>
       </w:r>
     </w:p>
-  </w:endnote>
-  <w:endnote w:type="continuationNotice" w:id="1">
-    <w:p/>
   </w:endnote>
 </w:endnotes>
 </file>
@@ -356,13 +346,7 @@
             <w:rPr>
               <w:szCs w:val="15"/>
             </w:rPr>
-            <w:t>Darwin EU® Coordination Cent</w:t>
-          </w:r>
-          <w:r>
-            <w:rPr>
-              <w:szCs w:val="15"/>
-            </w:rPr>
-            <w:t>re</w:t>
+            <w:t>Darwin EU® Coordination Centre</w:t>
           </w:r>
         </w:p>
       </w:tc>
@@ -663,9 +647,6 @@
         <w:continuationSeparator/>
       </w:r>
     </w:p>
-  </w:footnote>
-  <w:footnote w:type="continuationNotice" w:id="1">
-    <w:p/>
   </w:footnote>
 </w:footnotes>
 </file>
@@ -4551,7 +4532,7 @@
     <w:name w:val="Normal"/>
     <w:semiHidden/>
     <w:qFormat/>
-    <w:rsid w:val="007D306E"/>
+    <w:rsid w:val="00256A6C"/>
     <w:rPr>
       <w:sz w:val="18"/>
       <w:szCs w:val="18"/>
@@ -6228,6 +6209,117 @@
       <w:szCs w:val="22"/>
       <w:lang w:val="nl-BE"/>
     </w:rPr>
+  </w:style>
+  <w:style w:type="paragraph" w:customStyle="1" w:styleId="table1NumPar">
+    <w:name w:val="table1NumPar"/>
+    <w:basedOn w:val="Normal"/>
+    <w:link w:val="table1NumParChar"/>
+    <w:qFormat/>
+    <w:rsid w:val="00256A6C"/>
+    <w:pPr>
+      <w:pBdr>
+        <w:top w:val="none" w:sz="0" w:space="0" w:color="000000"/>
+        <w:left w:val="none" w:sz="0" w:space="0" w:color="000000"/>
+        <w:bottom w:val="none" w:sz="0" w:space="0" w:color="000000"/>
+        <w:right w:val="none" w:sz="0" w:space="0" w:color="000000"/>
+      </w:pBdr>
+      <w:spacing w:before="100" w:after="100"/>
+      <w:ind w:left="100" w:right="100"/>
+    </w:pPr>
+    <w:rPr>
+      <w:rFonts w:ascii="Calibri" w:eastAsia="Arial" w:hAnsi="Calibri" w:cs="Arial"/>
+      <w:b/>
+      <w:color w:val="000000"/>
+      <w:sz w:val="16"/>
+      <w:szCs w:val="22"/>
+    </w:rPr>
+  </w:style>
+  <w:style w:type="table" w:styleId="GridTable1Light">
+    <w:name w:val="Grid Table 1 Light"/>
+    <w:basedOn w:val="TableNormal"/>
+    <w:uiPriority w:val="46"/>
+    <w:rsid w:val="00256A6C"/>
+    <w:tblPr>
+      <w:tblStyleRowBandSize w:val="1"/>
+      <w:tblStyleColBandSize w:val="1"/>
+      <w:tblBorders>
+        <w:top w:val="single" w:sz="4" w:space="0" w:color="999999" w:themeColor="text1" w:themeTint="66"/>
+        <w:left w:val="single" w:sz="4" w:space="0" w:color="999999" w:themeColor="text1" w:themeTint="66"/>
+        <w:bottom w:val="single" w:sz="4" w:space="0" w:color="999999" w:themeColor="text1" w:themeTint="66"/>
+        <w:right w:val="single" w:sz="4" w:space="0" w:color="999999" w:themeColor="text1" w:themeTint="66"/>
+        <w:insideH w:val="single" w:sz="4" w:space="0" w:color="999999" w:themeColor="text1" w:themeTint="66"/>
+        <w:insideV w:val="single" w:sz="4" w:space="0" w:color="999999" w:themeColor="text1" w:themeTint="66"/>
+      </w:tblBorders>
+    </w:tblPr>
+    <w:tblStylePr w:type="firstRow">
+      <w:rPr>
+        <w:b/>
+        <w:bCs/>
+      </w:rPr>
+      <w:tblPr/>
+      <w:tcPr>
+        <w:tcBorders>
+          <w:bottom w:val="single" w:sz="12" w:space="0" w:color="666666" w:themeColor="text1" w:themeTint="99"/>
+        </w:tcBorders>
+      </w:tcPr>
+    </w:tblStylePr>
+    <w:tblStylePr w:type="lastRow">
+      <w:rPr>
+        <w:b/>
+        <w:bCs/>
+      </w:rPr>
+      <w:tblPr/>
+      <w:tcPr>
+        <w:tcBorders>
+          <w:top w:val="double" w:sz="2" w:space="0" w:color="666666" w:themeColor="text1" w:themeTint="99"/>
+        </w:tcBorders>
+      </w:tcPr>
+    </w:tblStylePr>
+    <w:tblStylePr w:type="firstCol">
+      <w:rPr>
+        <w:b/>
+        <w:bCs/>
+      </w:rPr>
+    </w:tblStylePr>
+    <w:tblStylePr w:type="lastCol">
+      <w:rPr>
+        <w:b/>
+        <w:bCs/>
+      </w:rPr>
+    </w:tblStylePr>
+  </w:style>
+  <w:style w:type="character" w:customStyle="1" w:styleId="table1NumParChar">
+    <w:name w:val="table1NumPar Char"/>
+    <w:basedOn w:val="DefaultParagraphFont"/>
+    <w:link w:val="table1NumPar"/>
+    <w:rsid w:val="00256A6C"/>
+    <w:rPr>
+      <w:rFonts w:ascii="Calibri" w:eastAsia="Arial" w:hAnsi="Calibri" w:cs="Arial"/>
+      <w:b/>
+      <w:color w:val="000000"/>
+      <w:sz w:val="16"/>
+      <w:szCs w:val="22"/>
+      <w:lang w:val="en-GB" w:eastAsia="en-GB"/>
+    </w:rPr>
+  </w:style>
+  <w:style w:type="table" w:customStyle="1" w:styleId="TableOverall">
+    <w:name w:val="TableOverall"/>
+    <w:basedOn w:val="TableNormal"/>
+    <w:uiPriority w:val="99"/>
+    <w:rsid w:val="00663AF9"/>
+    <w:rPr>
+      <w:rFonts w:ascii="Calibri" w:hAnsi="Calibri"/>
+    </w:rPr>
+    <w:tblPr>
+      <w:tblBorders>
+        <w:top w:val="single" w:sz="4" w:space="0" w:color="auto"/>
+        <w:left w:val="single" w:sz="4" w:space="0" w:color="auto"/>
+        <w:bottom w:val="single" w:sz="4" w:space="0" w:color="auto"/>
+        <w:right w:val="single" w:sz="4" w:space="0" w:color="auto"/>
+        <w:insideH w:val="single" w:sz="4" w:space="0" w:color="auto"/>
+        <w:insideV w:val="single" w:sz="4" w:space="0" w:color="auto"/>
+      </w:tblBorders>
+    </w:tblPr>
   </w:style>
 </w:styles>
 </file>

</xml_diff>